<commit_message>
Adult Data Capstone with Data Exploration
</commit_message>
<xml_diff>
--- a/adult_data_capstone_first_pass_20180205.docx
+++ b/adult_data_capstone_first_pass_20180205.docx
@@ -1274,7 +1274,13 @@
         <w:pStyle w:val="FirstParagraph"/>
       </w:pPr>
       <w:r>
-        <w:t>3 Data Preperation</w:t>
+        <w:t>3 Data Prep</w:t>
+      </w:r>
+      <w:r>
+        <w:t>a</w:t>
+      </w:r>
+      <w:r>
+        <w:t>ration</w:t>
       </w:r>
     </w:p>
     <w:p>
@@ -3541,427 +3547,480 @@
         </w:rPr>
         <w:t xml:space="preserve">##        'Positive' Class :  &lt;=50K          </w:t>
       </w:r>
-      <w:r>
-        <w:br/>
-      </w:r>
-      <w:r>
-        <w:rPr>
-          <w:rStyle w:val="VerbatimChar"/>
-        </w:rPr>
-        <w:t xml:space="preserve">## </w:t>
-      </w:r>
-    </w:p>
-    <w:p>
-      <w:pPr>
-        <w:pStyle w:val="SourceCode"/>
-      </w:pPr>
-      <w:r>
-        <w:rPr>
-          <w:rStyle w:val="NormalTok"/>
-        </w:rPr>
-        <w:t>tunedInitialModel2 &lt;-</w:t>
-      </w:r>
-      <w:r>
-        <w:rPr>
-          <w:rStyle w:val="StringTok"/>
-        </w:rPr>
-        <w:t xml:space="preserve"> </w:t>
-      </w:r>
-      <w:r>
-        <w:rPr>
-          <w:rStyle w:val="KeywordTok"/>
-        </w:rPr>
-        <w:t>tune</w:t>
-      </w:r>
-      <w:r>
-        <w:rPr>
-          <w:rStyle w:val="NormalTok"/>
-        </w:rPr>
-        <w:t xml:space="preserve">(svm, </w:t>
-      </w:r>
-      <w:r>
-        <w:rPr>
-          <w:rStyle w:val="DataTypeTok"/>
-        </w:rPr>
-        <w:t>train.x =</w:t>
-      </w:r>
-      <w:r>
-        <w:rPr>
-          <w:rStyle w:val="NormalTok"/>
-        </w:rPr>
-        <w:t xml:space="preserve"> trainData[,-</w:t>
-      </w:r>
-      <w:r>
-        <w:rPr>
-          <w:rStyle w:val="DecValTok"/>
-        </w:rPr>
-        <w:t>13</w:t>
-      </w:r>
-      <w:r>
-        <w:rPr>
-          <w:rStyle w:val="NormalTok"/>
-        </w:rPr>
-        <w:t xml:space="preserve">], </w:t>
-      </w:r>
-      <w:r>
-        <w:rPr>
-          <w:rStyle w:val="DataTypeTok"/>
-        </w:rPr>
-        <w:t>train.y=</w:t>
-      </w:r>
-      <w:r>
-        <w:rPr>
-          <w:rStyle w:val="NormalTok"/>
-        </w:rPr>
-        <w:t xml:space="preserve">trainData$income50, </w:t>
-      </w:r>
-      <w:r>
-        <w:rPr>
-          <w:rStyle w:val="DataTypeTok"/>
-        </w:rPr>
-        <w:t>kernel=</w:t>
-      </w:r>
-      <w:r>
-        <w:rPr>
-          <w:rStyle w:val="StringTok"/>
-        </w:rPr>
-        <w:t>"radial"</w:t>
-      </w:r>
-      <w:r>
-        <w:rPr>
-          <w:rStyle w:val="NormalTok"/>
-        </w:rPr>
-        <w:t xml:space="preserve">, </w:t>
-      </w:r>
-      <w:r>
-        <w:rPr>
-          <w:rStyle w:val="DataTypeTok"/>
-        </w:rPr>
-        <w:t>ranges=</w:t>
-      </w:r>
-      <w:r>
-        <w:rPr>
-          <w:rStyle w:val="KeywordTok"/>
-        </w:rPr>
-        <w:t>list</w:t>
-      </w:r>
-      <w:r>
-        <w:rPr>
-          <w:rStyle w:val="NormalTok"/>
-        </w:rPr>
-        <w:t>(</w:t>
-      </w:r>
-      <w:r>
-        <w:rPr>
-          <w:rStyle w:val="DataTypeTok"/>
-        </w:rPr>
-        <w:t>cost=</w:t>
-      </w:r>
-      <w:r>
-        <w:rPr>
-          <w:rStyle w:val="KeywordTok"/>
-        </w:rPr>
-        <w:t>exp</w:t>
-      </w:r>
-      <w:r>
-        <w:rPr>
-          <w:rStyle w:val="NormalTok"/>
-        </w:rPr>
-        <w:t>(</w:t>
-      </w:r>
-      <w:r>
-        <w:rPr>
-          <w:rStyle w:val="KeywordTok"/>
-        </w:rPr>
-        <w:t>c</w:t>
-      </w:r>
-      <w:r>
-        <w:rPr>
-          <w:rStyle w:val="NormalTok"/>
-        </w:rPr>
-        <w:t>(-</w:t>
-      </w:r>
-      <w:r>
-        <w:rPr>
-          <w:rStyle w:val="DecValTok"/>
-        </w:rPr>
-        <w:t>1</w:t>
-      </w:r>
-      <w:r>
-        <w:rPr>
-          <w:rStyle w:val="NormalTok"/>
-        </w:rPr>
-        <w:t>,</w:t>
-      </w:r>
-      <w:r>
-        <w:rPr>
-          <w:rStyle w:val="DecValTok"/>
-        </w:rPr>
-        <w:t>0</w:t>
-      </w:r>
-      <w:r>
-        <w:rPr>
-          <w:rStyle w:val="NormalTok"/>
-        </w:rPr>
-        <w:t>,</w:t>
-      </w:r>
-      <w:r>
-        <w:rPr>
-          <w:rStyle w:val="DecValTok"/>
-        </w:rPr>
-        <w:t>3</w:t>
-      </w:r>
-      <w:r>
-        <w:rPr>
-          <w:rStyle w:val="NormalTok"/>
-        </w:rPr>
-        <w:t>,</w:t>
-      </w:r>
-      <w:r>
-        <w:rPr>
-          <w:rStyle w:val="DecValTok"/>
-        </w:rPr>
-        <w:t>5</w:t>
-      </w:r>
-      <w:r>
-        <w:rPr>
-          <w:rStyle w:val="NormalTok"/>
-        </w:rPr>
-        <w:t>,</w:t>
-      </w:r>
-      <w:r>
-        <w:rPr>
-          <w:rStyle w:val="DecValTok"/>
-        </w:rPr>
-        <w:t>7</w:t>
-      </w:r>
-      <w:r>
-        <w:rPr>
-          <w:rStyle w:val="NormalTok"/>
-        </w:rPr>
-        <w:t>,</w:t>
-      </w:r>
-      <w:r>
-        <w:rPr>
-          <w:rStyle w:val="DecValTok"/>
-        </w:rPr>
-        <w:t>9</w:t>
-      </w:r>
-      <w:r>
-        <w:rPr>
-          <w:rStyle w:val="NormalTok"/>
-        </w:rPr>
-        <w:t xml:space="preserve">)), </w:t>
-      </w:r>
-      <w:r>
-        <w:rPr>
-          <w:rStyle w:val="DataTypeTok"/>
-        </w:rPr>
-        <w:t>gamma=</w:t>
-      </w:r>
-      <w:r>
-        <w:rPr>
-          <w:rStyle w:val="KeywordTok"/>
-        </w:rPr>
-        <w:t>exp</w:t>
-      </w:r>
-      <w:r>
-        <w:rPr>
-          <w:rStyle w:val="NormalTok"/>
-        </w:rPr>
-        <w:t>(</w:t>
-      </w:r>
-      <w:r>
-        <w:rPr>
-          <w:rStyle w:val="KeywordTok"/>
-        </w:rPr>
-        <w:t>c</w:t>
-      </w:r>
-      <w:r>
-        <w:rPr>
-          <w:rStyle w:val="NormalTok"/>
-        </w:rPr>
-        <w:t>(-</w:t>
-      </w:r>
-      <w:r>
-        <w:rPr>
-          <w:rStyle w:val="DecValTok"/>
-        </w:rPr>
-        <w:t>1</w:t>
-      </w:r>
-      <w:r>
-        <w:rPr>
-          <w:rStyle w:val="NormalTok"/>
-        </w:rPr>
-        <w:t>,</w:t>
-      </w:r>
-      <w:r>
-        <w:rPr>
-          <w:rStyle w:val="DecValTok"/>
-        </w:rPr>
-        <w:t>0</w:t>
-      </w:r>
-      <w:r>
-        <w:rPr>
-          <w:rStyle w:val="NormalTok"/>
-        </w:rPr>
-        <w:t>,</w:t>
-      </w:r>
-      <w:r>
-        <w:rPr>
-          <w:rStyle w:val="DecValTok"/>
-        </w:rPr>
-        <w:t>3</w:t>
-      </w:r>
-      <w:r>
-        <w:rPr>
-          <w:rStyle w:val="NormalTok"/>
-        </w:rPr>
-        <w:t>,</w:t>
-      </w:r>
-      <w:r>
-        <w:rPr>
-          <w:rStyle w:val="DecValTok"/>
-        </w:rPr>
-        <w:t>5</w:t>
-      </w:r>
-      <w:r>
-        <w:rPr>
-          <w:rStyle w:val="NormalTok"/>
-        </w:rPr>
-        <w:t>,</w:t>
-      </w:r>
-      <w:r>
-        <w:rPr>
-          <w:rStyle w:val="DecValTok"/>
-        </w:rPr>
-        <w:t>7</w:t>
-      </w:r>
-      <w:r>
-        <w:rPr>
-          <w:rStyle w:val="NormalTok"/>
-        </w:rPr>
-        <w:t>,</w:t>
-      </w:r>
-      <w:r>
-        <w:rPr>
-          <w:rStyle w:val="DecValTok"/>
-        </w:rPr>
-        <w:t>9</w:t>
-      </w:r>
-      <w:r>
-        <w:rPr>
-          <w:rStyle w:val="NormalTok"/>
-        </w:rPr>
-        <w:t>))))</w:t>
-      </w:r>
-    </w:p>
-    <w:p>
-      <w:pPr>
-        <w:pStyle w:val="SourceCode"/>
-      </w:pPr>
-      <w:r>
-        <w:rPr>
-          <w:rStyle w:val="VerbatimChar"/>
-        </w:rPr>
-        <w:t>## Warning in svm.default(structure(list(age = c(-0.629133036772184,</w:t>
-      </w:r>
-      <w:r>
-        <w:br/>
-      </w:r>
-      <w:r>
-        <w:rPr>
-          <w:rStyle w:val="VerbatimChar"/>
-        </w:rPr>
-        <w:t>## 0.323915918892115, : Variable(s) 'workclass..Without.pay' and</w:t>
-      </w:r>
-      <w:r>
-        <w:br/>
-      </w:r>
-      <w:r>
-        <w:rPr>
-          <w:rStyle w:val="VerbatimChar"/>
-        </w:rPr>
-        <w:t>## 'native_country..Holand.Netherlands' and 'native_country..Yugoslavia'</w:t>
-      </w:r>
-      <w:r>
-        <w:br/>
-      </w:r>
-      <w:r>
-        <w:rPr>
-          <w:rStyle w:val="VerbatimChar"/>
-        </w:rPr>
-        <w:t>## constant. Cannot scale data.</w:t>
-      </w:r>
-    </w:p>
-    <w:p>
-      <w:pPr>
-        <w:pStyle w:val="SourceCode"/>
-      </w:pPr>
-      <w:r>
-        <w:rPr>
-          <w:rStyle w:val="VerbatimChar"/>
-        </w:rPr>
-        <w:t>## Warning in svm.default(structure(list(age = c(0.69047320953223,</w:t>
-      </w:r>
-      <w:r>
-        <w:br/>
-      </w:r>
-      <w:r>
-        <w:rPr>
-          <w:rStyle w:val="VerbatimChar"/>
-        </w:rPr>
-        <w:t>## -1.21562470179637, : Variable(s) 'workclass..Without.pay' and</w:t>
-      </w:r>
-      <w:r>
-        <w:br/>
-      </w:r>
-      <w:r>
-        <w:rPr>
-          <w:rStyle w:val="VerbatimChar"/>
-        </w:rPr>
-        <w:t>## 'native_country..Holand.Netherlands' constant. Cannot scale data.</w:t>
-      </w:r>
-    </w:p>
-    <w:p>
-      <w:pPr>
-        <w:pStyle w:val="SourceCode"/>
-        <w:rPr>
-          <w:rStyle w:val="VerbatimChar"/>
-        </w:rPr>
-      </w:pPr>
-      <w:r>
-        <w:rPr>
-          <w:rStyle w:val="VerbatimChar"/>
-        </w:rPr>
-        <w:t>erlands' constant. Cannot scale data.</w:t>
-      </w:r>
-    </w:p>
-    <w:p>
-      <w:pPr>
-        <w:pStyle w:val="SourceCode"/>
-      </w:pPr>
-      <w:r>
-        <w:t>:</w:t>
-      </w:r>
-    </w:p>
-    <w:p>
-      <w:pPr>
-        <w:pStyle w:val="SourceCode"/>
-      </w:pPr>
-      <w:r>
-        <w:t>: 20+ pages warning message native_country Cannot scale data.</w:t>
-      </w:r>
-    </w:p>
-    <w:p>
-      <w:pPr>
-        <w:pStyle w:val="SourceCode"/>
-      </w:pPr>
-      <w:r>
-        <w:t>:</w:t>
-      </w:r>
       <w:bookmarkStart w:id="3" w:name="_GoBack"/>
       <w:bookmarkEnd w:id="3"/>
+      <w:r>
+        <w:br/>
+      </w:r>
+      <w:r>
+        <w:rPr>
+          <w:rStyle w:val="VerbatimChar"/>
+        </w:rPr>
+        <w:t xml:space="preserve">## </w:t>
+      </w:r>
+    </w:p>
+    <w:p>
+      <w:pPr>
+        <w:pStyle w:val="SourceCode"/>
+        <w:rPr>
+          <w:b/>
+        </w:rPr>
+      </w:pPr>
+      <w:r>
+        <w:rPr>
+          <w:rStyle w:val="NormalTok"/>
+          <w:b/>
+        </w:rPr>
+        <w:t>tunedInitialModel2 &lt;-</w:t>
+      </w:r>
+      <w:r>
+        <w:rPr>
+          <w:rStyle w:val="StringTok"/>
+          <w:b/>
+        </w:rPr>
+        <w:t xml:space="preserve"> </w:t>
+      </w:r>
+      <w:r>
+        <w:rPr>
+          <w:rStyle w:val="KeywordTok"/>
+          <w:b w:val="0"/>
+        </w:rPr>
+        <w:t>tune</w:t>
+      </w:r>
+      <w:r>
+        <w:rPr>
+          <w:rStyle w:val="NormalTok"/>
+          <w:b/>
+        </w:rPr>
+        <w:t xml:space="preserve">(svm, </w:t>
+      </w:r>
+      <w:r>
+        <w:rPr>
+          <w:rStyle w:val="DataTypeTok"/>
+          <w:b/>
+        </w:rPr>
+        <w:t>train.x =</w:t>
+      </w:r>
+      <w:r>
+        <w:rPr>
+          <w:rStyle w:val="NormalTok"/>
+          <w:b/>
+        </w:rPr>
+        <w:t xml:space="preserve"> trainData[,-</w:t>
+      </w:r>
+      <w:r>
+        <w:rPr>
+          <w:rStyle w:val="DecValTok"/>
+          <w:b/>
+        </w:rPr>
+        <w:t>13</w:t>
+      </w:r>
+      <w:r>
+        <w:rPr>
+          <w:rStyle w:val="NormalTok"/>
+          <w:b/>
+        </w:rPr>
+        <w:t xml:space="preserve">], </w:t>
+      </w:r>
+      <w:r>
+        <w:rPr>
+          <w:rStyle w:val="DataTypeTok"/>
+          <w:b/>
+        </w:rPr>
+        <w:t>train.y=</w:t>
+      </w:r>
+      <w:r>
+        <w:rPr>
+          <w:rStyle w:val="NormalTok"/>
+          <w:b/>
+        </w:rPr>
+        <w:t xml:space="preserve">trainData$income50, </w:t>
+      </w:r>
+      <w:r>
+        <w:rPr>
+          <w:rStyle w:val="DataTypeTok"/>
+          <w:b/>
+        </w:rPr>
+        <w:t>kernel=</w:t>
+      </w:r>
+      <w:r>
+        <w:rPr>
+          <w:rStyle w:val="StringTok"/>
+          <w:b/>
+        </w:rPr>
+        <w:t>"radial"</w:t>
+      </w:r>
+      <w:r>
+        <w:rPr>
+          <w:rStyle w:val="NormalTok"/>
+          <w:b/>
+        </w:rPr>
+        <w:t xml:space="preserve">, </w:t>
+      </w:r>
+      <w:r>
+        <w:rPr>
+          <w:rStyle w:val="DataTypeTok"/>
+          <w:b/>
+        </w:rPr>
+        <w:t>ranges=</w:t>
+      </w:r>
+      <w:r>
+        <w:rPr>
+          <w:rStyle w:val="KeywordTok"/>
+          <w:b w:val="0"/>
+        </w:rPr>
+        <w:t>list</w:t>
+      </w:r>
+      <w:r>
+        <w:rPr>
+          <w:rStyle w:val="NormalTok"/>
+          <w:b/>
+        </w:rPr>
+        <w:t>(</w:t>
+      </w:r>
+      <w:r>
+        <w:rPr>
+          <w:rStyle w:val="DataTypeTok"/>
+          <w:b/>
+        </w:rPr>
+        <w:t>cost=</w:t>
+      </w:r>
+      <w:r>
+        <w:rPr>
+          <w:rStyle w:val="KeywordTok"/>
+          <w:b w:val="0"/>
+        </w:rPr>
+        <w:t>exp</w:t>
+      </w:r>
+      <w:r>
+        <w:rPr>
+          <w:rStyle w:val="NormalTok"/>
+          <w:b/>
+        </w:rPr>
+        <w:t>(</w:t>
+      </w:r>
+      <w:r>
+        <w:rPr>
+          <w:rStyle w:val="KeywordTok"/>
+          <w:b w:val="0"/>
+        </w:rPr>
+        <w:t>c</w:t>
+      </w:r>
+      <w:r>
+        <w:rPr>
+          <w:rStyle w:val="NormalTok"/>
+          <w:b/>
+        </w:rPr>
+        <w:t>(-</w:t>
+      </w:r>
+      <w:r>
+        <w:rPr>
+          <w:rStyle w:val="DecValTok"/>
+          <w:b/>
+        </w:rPr>
+        <w:t>1</w:t>
+      </w:r>
+      <w:r>
+        <w:rPr>
+          <w:rStyle w:val="NormalTok"/>
+          <w:b/>
+        </w:rPr>
+        <w:t>,</w:t>
+      </w:r>
+      <w:r>
+        <w:rPr>
+          <w:rStyle w:val="DecValTok"/>
+          <w:b/>
+        </w:rPr>
+        <w:t>0</w:t>
+      </w:r>
+      <w:r>
+        <w:rPr>
+          <w:rStyle w:val="NormalTok"/>
+          <w:b/>
+        </w:rPr>
+        <w:t>,</w:t>
+      </w:r>
+      <w:r>
+        <w:rPr>
+          <w:rStyle w:val="DecValTok"/>
+          <w:b/>
+        </w:rPr>
+        <w:t>3</w:t>
+      </w:r>
+      <w:r>
+        <w:rPr>
+          <w:rStyle w:val="NormalTok"/>
+          <w:b/>
+        </w:rPr>
+        <w:t>,</w:t>
+      </w:r>
+      <w:r>
+        <w:rPr>
+          <w:rStyle w:val="DecValTok"/>
+          <w:b/>
+        </w:rPr>
+        <w:t>5</w:t>
+      </w:r>
+      <w:r>
+        <w:rPr>
+          <w:rStyle w:val="NormalTok"/>
+          <w:b/>
+        </w:rPr>
+        <w:t>,</w:t>
+      </w:r>
+      <w:r>
+        <w:rPr>
+          <w:rStyle w:val="DecValTok"/>
+          <w:b/>
+        </w:rPr>
+        <w:t>7</w:t>
+      </w:r>
+      <w:r>
+        <w:rPr>
+          <w:rStyle w:val="NormalTok"/>
+          <w:b/>
+        </w:rPr>
+        <w:t>,</w:t>
+      </w:r>
+      <w:r>
+        <w:rPr>
+          <w:rStyle w:val="DecValTok"/>
+          <w:b/>
+        </w:rPr>
+        <w:t>9</w:t>
+      </w:r>
+      <w:r>
+        <w:rPr>
+          <w:rStyle w:val="NormalTok"/>
+          <w:b/>
+        </w:rPr>
+        <w:t xml:space="preserve">)), </w:t>
+      </w:r>
+      <w:r>
+        <w:rPr>
+          <w:rStyle w:val="DataTypeTok"/>
+          <w:b/>
+        </w:rPr>
+        <w:t>gamma=</w:t>
+      </w:r>
+      <w:r>
+        <w:rPr>
+          <w:rStyle w:val="KeywordTok"/>
+          <w:b w:val="0"/>
+        </w:rPr>
+        <w:t>exp</w:t>
+      </w:r>
+      <w:r>
+        <w:rPr>
+          <w:rStyle w:val="NormalTok"/>
+          <w:b/>
+        </w:rPr>
+        <w:t>(</w:t>
+      </w:r>
+      <w:r>
+        <w:rPr>
+          <w:rStyle w:val="KeywordTok"/>
+          <w:b w:val="0"/>
+        </w:rPr>
+        <w:t>c</w:t>
+      </w:r>
+      <w:r>
+        <w:rPr>
+          <w:rStyle w:val="NormalTok"/>
+          <w:b/>
+        </w:rPr>
+        <w:t>(-</w:t>
+      </w:r>
+      <w:r>
+        <w:rPr>
+          <w:rStyle w:val="DecValTok"/>
+          <w:b/>
+        </w:rPr>
+        <w:t>1</w:t>
+      </w:r>
+      <w:r>
+        <w:rPr>
+          <w:rStyle w:val="NormalTok"/>
+          <w:b/>
+        </w:rPr>
+        <w:t>,</w:t>
+      </w:r>
+      <w:r>
+        <w:rPr>
+          <w:rStyle w:val="DecValTok"/>
+          <w:b/>
+        </w:rPr>
+        <w:t>0</w:t>
+      </w:r>
+      <w:r>
+        <w:rPr>
+          <w:rStyle w:val="NormalTok"/>
+          <w:b/>
+        </w:rPr>
+        <w:t>,</w:t>
+      </w:r>
+      <w:r>
+        <w:rPr>
+          <w:rStyle w:val="DecValTok"/>
+          <w:b/>
+        </w:rPr>
+        <w:t>3</w:t>
+      </w:r>
+      <w:r>
+        <w:rPr>
+          <w:rStyle w:val="NormalTok"/>
+          <w:b/>
+        </w:rPr>
+        <w:t>,</w:t>
+      </w:r>
+      <w:r>
+        <w:rPr>
+          <w:rStyle w:val="DecValTok"/>
+          <w:b/>
+        </w:rPr>
+        <w:t>5</w:t>
+      </w:r>
+      <w:r>
+        <w:rPr>
+          <w:rStyle w:val="NormalTok"/>
+          <w:b/>
+        </w:rPr>
+        <w:t>,</w:t>
+      </w:r>
+      <w:r>
+        <w:rPr>
+          <w:rStyle w:val="DecValTok"/>
+          <w:b/>
+        </w:rPr>
+        <w:t>7</w:t>
+      </w:r>
+      <w:r>
+        <w:rPr>
+          <w:rStyle w:val="NormalTok"/>
+          <w:b/>
+        </w:rPr>
+        <w:t>,</w:t>
+      </w:r>
+      <w:r>
+        <w:rPr>
+          <w:rStyle w:val="DecValTok"/>
+          <w:b/>
+        </w:rPr>
+        <w:t>9</w:t>
+      </w:r>
+      <w:r>
+        <w:rPr>
+          <w:rStyle w:val="NormalTok"/>
+          <w:b/>
+        </w:rPr>
+        <w:t>))))</w:t>
+      </w:r>
+    </w:p>
+    <w:p>
+      <w:pPr>
+        <w:pStyle w:val="SourceCode"/>
+      </w:pPr>
+      <w:r>
+        <w:rPr>
+          <w:rStyle w:val="VerbatimChar"/>
+        </w:rPr>
+        <w:t>## Warning in svm.default(structure(list(age = c(-0.629133036772184,</w:t>
+      </w:r>
+      <w:r>
+        <w:br/>
+      </w:r>
+      <w:r>
+        <w:rPr>
+          <w:rStyle w:val="VerbatimChar"/>
+        </w:rPr>
+        <w:t>## 0.323915918892115, : Variable(s) 'workclass..Without.pay' and</w:t>
+      </w:r>
+      <w:r>
+        <w:br/>
+      </w:r>
+      <w:r>
+        <w:rPr>
+          <w:rStyle w:val="VerbatimChar"/>
+        </w:rPr>
+        <w:t>## 'native_country..Holand.Netherlands' and 'native_country..Yugoslavia'</w:t>
+      </w:r>
+      <w:r>
+        <w:br/>
+      </w:r>
+      <w:r>
+        <w:rPr>
+          <w:rStyle w:val="VerbatimChar"/>
+        </w:rPr>
+        <w:t>## constant. Cannot scale data.</w:t>
+      </w:r>
+    </w:p>
+    <w:p>
+      <w:pPr>
+        <w:pStyle w:val="SourceCode"/>
+      </w:pPr>
+      <w:r>
+        <w:rPr>
+          <w:rStyle w:val="VerbatimChar"/>
+        </w:rPr>
+        <w:t>## Warning in svm.default(structure(list(age = c(0.69047320953223,</w:t>
+      </w:r>
+      <w:r>
+        <w:br/>
+      </w:r>
+      <w:r>
+        <w:rPr>
+          <w:rStyle w:val="VerbatimChar"/>
+        </w:rPr>
+        <w:t>## -1.21562470179637, : Variable(s) 'workclass..Without.pay' and</w:t>
+      </w:r>
+      <w:r>
+        <w:br/>
+      </w:r>
+      <w:r>
+        <w:rPr>
+          <w:rStyle w:val="VerbatimChar"/>
+        </w:rPr>
+        <w:t>## 'native_country..Holand.Netherlands' constant. Cannot scale data.</w:t>
+      </w:r>
+    </w:p>
+    <w:p>
+      <w:pPr>
+        <w:pStyle w:val="SourceCode"/>
+        <w:rPr>
+          <w:rStyle w:val="VerbatimChar"/>
+        </w:rPr>
+      </w:pPr>
+      <w:r>
+        <w:rPr>
+          <w:rStyle w:val="VerbatimChar"/>
+        </w:rPr>
+        <w:t>erlands' constant. Cannot scale data.</w:t>
+      </w:r>
+    </w:p>
+    <w:p>
+      <w:pPr>
+        <w:pStyle w:val="SourceCode"/>
+      </w:pPr>
+      <w:r>
+        <w:t>:</w:t>
+      </w:r>
+    </w:p>
+    <w:p>
+      <w:pPr>
+        <w:pStyle w:val="SourceCode"/>
+      </w:pPr>
+      <w:r>
+        <w:t>: 20+ pages warning message native_country Cannot scale data.</w:t>
+      </w:r>
+    </w:p>
+    <w:p>
+      <w:pPr>
+        <w:pStyle w:val="SourceCode"/>
+      </w:pPr>
+      <w:r>
+        <w:t>:</w:t>
+      </w:r>
     </w:p>
     <w:p>
       <w:pPr>

</xml_diff>